<commit_message>
shrink the photos, finish real alignment
</commit_message>
<xml_diff>
--- a/Report.docx
+++ b/Report.docx
@@ -39,6 +39,7 @@
         </w:rPr>
         <w:t>B00901022</w:t>
       </w:r>
+      <w:proofErr w:type="gramStart"/>
       <w:r>
         <w:rPr>
           <w:rFonts w:asciiTheme="majorHAnsi" w:hAnsiTheme="majorHAnsi"/>
@@ -47,6 +48,7 @@
         </w:rPr>
         <w:t>祝成豪＆徐粲祥</w:t>
       </w:r>
+      <w:proofErr w:type="gramEnd"/>
     </w:p>
     <w:p>
       <w:pPr>
@@ -87,7 +89,15 @@
           <w:rFonts w:asciiTheme="majorHAnsi" w:hAnsiTheme="majorHAnsi"/>
           <w:szCs w:val="24"/>
         </w:rPr>
-        <w:t xml:space="preserve">The topic of this project is HDR (High Dynamic Range) image recovering. By taking multiple images </w:t>
+        <w:t xml:space="preserve">The topic of this project is HDR (High Dynamic Range) image recovering. </w:t>
+      </w:r>
+      <w:proofErr w:type="gramStart"/>
+      <w:r>
+        <w:rPr>
+          <w:rFonts w:asciiTheme="majorHAnsi" w:hAnsiTheme="majorHAnsi"/>
+          <w:szCs w:val="24"/>
+        </w:rPr>
+        <w:t xml:space="preserve">By taking multiple images </w:t>
       </w:r>
       <w:r>
         <w:rPr>
@@ -103,6 +113,7 @@
         </w:rPr>
         <w:t xml:space="preserve"> scene, but with different amount of exposure time.</w:t>
       </w:r>
+      <w:proofErr w:type="gramEnd"/>
       <w:r>
         <w:rPr>
           <w:rFonts w:asciiTheme="majorHAnsi" w:hAnsiTheme="majorHAnsi"/>
@@ -243,14 +254,62 @@
           <w:rFonts w:asciiTheme="majorHAnsi" w:hAnsiTheme="majorHAnsi"/>
           <w:szCs w:val="24"/>
         </w:rPr>
-        <w:t xml:space="preserve"> of each image as thresholds to create binary images.</w:t>
-      </w:r>
-      <w:r>
-        <w:rPr>
-          <w:rFonts w:asciiTheme="majorHAnsi" w:hAnsiTheme="majorHAnsi"/>
-          <w:szCs w:val="24"/>
-        </w:rPr>
-        <w:t xml:space="preserve"> By shifting bit maps and XORing with each other. We can get the errors between maps. The shift with smallest error will be adopted as the shift of the image. Therefore achieve the goal of image</w:t>
+        <w:t xml:space="preserve"> </w:t>
+      </w:r>
+      <w:proofErr w:type="spellStart"/>
+      <w:r>
+        <w:rPr>
+          <w:rFonts w:asciiTheme="majorHAnsi" w:hAnsiTheme="majorHAnsi"/>
+          <w:szCs w:val="24"/>
+        </w:rPr>
+        <w:t>of</w:t>
+      </w:r>
+      <w:proofErr w:type="spellEnd"/>
+      <w:r>
+        <w:rPr>
+          <w:rFonts w:asciiTheme="majorHAnsi" w:hAnsiTheme="majorHAnsi"/>
+          <w:szCs w:val="24"/>
+        </w:rPr>
+        <w:t xml:space="preserve"> each image as thresholds to create binary images.</w:t>
+      </w:r>
+      <w:r>
+        <w:rPr>
+          <w:rFonts w:asciiTheme="majorHAnsi" w:hAnsiTheme="majorHAnsi"/>
+          <w:szCs w:val="24"/>
+        </w:rPr>
+        <w:t xml:space="preserve"> </w:t>
+      </w:r>
+      <w:proofErr w:type="gramStart"/>
+      <w:r>
+        <w:rPr>
+          <w:rFonts w:asciiTheme="majorHAnsi" w:hAnsiTheme="majorHAnsi"/>
+          <w:szCs w:val="24"/>
+        </w:rPr>
+        <w:t xml:space="preserve">By shifting bit maps and </w:t>
+      </w:r>
+      <w:proofErr w:type="spellStart"/>
+      <w:r>
+        <w:rPr>
+          <w:rFonts w:asciiTheme="majorHAnsi" w:hAnsiTheme="majorHAnsi"/>
+          <w:szCs w:val="24"/>
+        </w:rPr>
+        <w:t>XORing</w:t>
+      </w:r>
+      <w:proofErr w:type="spellEnd"/>
+      <w:r>
+        <w:rPr>
+          <w:rFonts w:asciiTheme="majorHAnsi" w:hAnsiTheme="majorHAnsi"/>
+          <w:szCs w:val="24"/>
+        </w:rPr>
+        <w:t xml:space="preserve"> with each other.</w:t>
+      </w:r>
+      <w:proofErr w:type="gramEnd"/>
+      <w:r>
+        <w:rPr>
+          <w:rFonts w:asciiTheme="majorHAnsi" w:hAnsiTheme="majorHAnsi"/>
+          <w:szCs w:val="24"/>
+        </w:rPr>
+        <w:t xml:space="preserve"> We can get the errors between maps. The shift with smallest error will be adopted as the shift of the image. Therefore achieve the goal of image</w:t>
       </w:r>
       <w:r>
         <w:rPr>
@@ -340,6 +399,7 @@
           <w:szCs w:val="24"/>
         </w:rPr>
       </w:pPr>
+      <w:proofErr w:type="gramStart"/>
       <w:r>
         <w:rPr>
           <w:rFonts w:asciiTheme="majorHAnsi" w:hAnsiTheme="majorHAnsi" w:hint="eastAsia"/>
@@ -359,14 +419,70 @@
           <w:rFonts w:asciiTheme="majorHAnsi" w:hAnsiTheme="majorHAnsi" w:hint="eastAsia"/>
           <w:szCs w:val="24"/>
         </w:rPr>
-        <w:t>response function. We implemented the algorithm in Paul E. Debevec and Jitendra Malik</w:t>
-      </w:r>
-      <w:r>
-        <w:rPr>
-          <w:rFonts w:asciiTheme="majorHAnsi" w:hAnsiTheme="majorHAnsi"/>
-          <w:szCs w:val="24"/>
-        </w:rPr>
-        <w:t>s’</w:t>
+        <w:t>response function.</w:t>
+      </w:r>
+      <w:proofErr w:type="gramEnd"/>
+      <w:r>
+        <w:rPr>
+          <w:rFonts w:asciiTheme="majorHAnsi" w:hAnsiTheme="majorHAnsi" w:hint="eastAsia"/>
+          <w:szCs w:val="24"/>
+        </w:rPr>
+        <w:t xml:space="preserve"> We implemented the algorithm in Paul E. </w:t>
+      </w:r>
+      <w:proofErr w:type="spellStart"/>
+      <w:r>
+        <w:rPr>
+          <w:rFonts w:asciiTheme="majorHAnsi" w:hAnsiTheme="majorHAnsi" w:hint="eastAsia"/>
+          <w:szCs w:val="24"/>
+        </w:rPr>
+        <w:t>Debevec</w:t>
+      </w:r>
+      <w:proofErr w:type="spellEnd"/>
+      <w:r>
+        <w:rPr>
+          <w:rFonts w:asciiTheme="majorHAnsi" w:hAnsiTheme="majorHAnsi" w:hint="eastAsia"/>
+          <w:szCs w:val="24"/>
+        </w:rPr>
+        <w:t xml:space="preserve"> and </w:t>
+      </w:r>
+      <w:proofErr w:type="spellStart"/>
+      <w:r>
+        <w:rPr>
+          <w:rFonts w:asciiTheme="majorHAnsi" w:hAnsiTheme="majorHAnsi" w:hint="eastAsia"/>
+          <w:szCs w:val="24"/>
+        </w:rPr>
+        <w:t>Jitendra</w:t>
+      </w:r>
+      <w:proofErr w:type="spellEnd"/>
+      <w:r>
+        <w:rPr>
+          <w:rFonts w:asciiTheme="majorHAnsi" w:hAnsiTheme="majorHAnsi" w:hint="eastAsia"/>
+          <w:szCs w:val="24"/>
+        </w:rPr>
+        <w:t xml:space="preserve"> </w:t>
+      </w:r>
+      <w:proofErr w:type="spellStart"/>
+      <w:r>
+        <w:rPr>
+          <w:rFonts w:asciiTheme="majorHAnsi" w:hAnsiTheme="majorHAnsi" w:hint="eastAsia"/>
+          <w:szCs w:val="24"/>
+        </w:rPr>
+        <w:t>Malik</w:t>
+      </w:r>
+      <w:r>
+        <w:rPr>
+          <w:rFonts w:asciiTheme="majorHAnsi" w:hAnsiTheme="majorHAnsi"/>
+          <w:szCs w:val="24"/>
+        </w:rPr>
+        <w:t>s</w:t>
+      </w:r>
+      <w:proofErr w:type="spellEnd"/>
+      <w:r>
+        <w:rPr>
+          <w:rFonts w:asciiTheme="majorHAnsi" w:hAnsiTheme="majorHAnsi"/>
+          <w:szCs w:val="24"/>
+        </w:rPr>
+        <w:t>’</w:t>
       </w:r>
       <w:r>
         <w:rPr>
@@ -388,6 +504,82 @@
           <w:szCs w:val="24"/>
         </w:rPr>
         <w:t>.</w:t>
+      </w:r>
+      <w:r>
+        <w:rPr>
+          <w:rFonts w:asciiTheme="majorHAnsi" w:hAnsiTheme="majorHAnsi" w:hint="eastAsia"/>
+          <w:szCs w:val="24"/>
+        </w:rPr>
+        <w:t xml:space="preserve"> </w:t>
+      </w:r>
+      <w:proofErr w:type="gramStart"/>
+      <w:r>
+        <w:rPr>
+          <w:rFonts w:asciiTheme="majorHAnsi" w:hAnsiTheme="majorHAnsi" w:hint="eastAsia"/>
+          <w:szCs w:val="24"/>
+        </w:rPr>
+        <w:t>Since we already have the exposure time and the pixel values.</w:t>
+      </w:r>
+      <w:proofErr w:type="gramEnd"/>
+      <w:r>
+        <w:rPr>
+          <w:rFonts w:asciiTheme="majorHAnsi" w:hAnsiTheme="majorHAnsi" w:hint="eastAsia"/>
+          <w:szCs w:val="24"/>
+        </w:rPr>
+        <w:t xml:space="preserve"> We can recover a function g </w:t>
+      </w:r>
+      <w:r>
+        <w:rPr>
+          <w:rFonts w:asciiTheme="majorHAnsi" w:hAnsiTheme="majorHAnsi" w:hint="eastAsia"/>
+          <w:szCs w:val="24"/>
+        </w:rPr>
+        <w:t>using this algorithm. W</w:t>
+      </w:r>
+      <w:r>
+        <w:rPr>
+          <w:rFonts w:asciiTheme="majorHAnsi" w:hAnsiTheme="majorHAnsi" w:hint="eastAsia"/>
+          <w:szCs w:val="24"/>
+        </w:rPr>
+        <w:t xml:space="preserve">here g = </w:t>
+      </w:r>
+      <w:proofErr w:type="spellStart"/>
+      <w:proofErr w:type="gramStart"/>
+      <w:r>
+        <w:rPr>
+          <w:rFonts w:asciiTheme="majorHAnsi" w:hAnsiTheme="majorHAnsi" w:hint="eastAsia"/>
+          <w:szCs w:val="24"/>
+        </w:rPr>
+        <w:t>ln</w:t>
+      </w:r>
+      <w:proofErr w:type="spellEnd"/>
+      <w:r>
+        <w:rPr>
+          <w:rFonts w:asciiTheme="majorHAnsi" w:hAnsiTheme="majorHAnsi" w:hint="eastAsia"/>
+          <w:szCs w:val="24"/>
+        </w:rPr>
+        <w:t>(</w:t>
+      </w:r>
+      <w:proofErr w:type="gramEnd"/>
+      <w:r>
+        <w:rPr>
+          <w:rFonts w:asciiTheme="majorHAnsi" w:hAnsiTheme="majorHAnsi" w:hint="eastAsia"/>
+          <w:szCs w:val="24"/>
+        </w:rPr>
+        <w:t xml:space="preserve">f^(-1)), </w:t>
+      </w:r>
+      <w:r>
+        <w:rPr>
+          <w:rFonts w:asciiTheme="majorHAnsi" w:hAnsiTheme="majorHAnsi" w:hint="eastAsia"/>
+          <w:szCs w:val="24"/>
+        </w:rPr>
+        <w:t xml:space="preserve">and </w:t>
+      </w:r>
+      <w:r>
+        <w:rPr>
+          <w:rFonts w:asciiTheme="majorHAnsi" w:hAnsiTheme="majorHAnsi" w:hint="eastAsia"/>
+          <w:szCs w:val="24"/>
+        </w:rPr>
+        <w:t>f is the function in the film reciprocity equation.</w:t>
       </w:r>
     </w:p>
     <w:p>
@@ -400,7 +592,7 @@
         <w:spacing w:line="276" w:lineRule="auto"/>
         <w:ind w:leftChars="0"/>
         <w:rPr>
-          <w:rFonts w:asciiTheme="majorHAnsi" w:hAnsiTheme="majorHAnsi"/>
+          <w:rFonts w:asciiTheme="majorHAnsi" w:hAnsiTheme="majorHAnsi" w:hint="eastAsia"/>
           <w:szCs w:val="24"/>
         </w:rPr>
       </w:pPr>
@@ -418,6 +610,16 @@
         </w:rPr>
         <w:t>Tone Mapping:</w:t>
       </w:r>
+    </w:p>
+    <w:p>
+      <w:pPr>
+        <w:spacing w:line="276" w:lineRule="auto"/>
+        <w:ind w:left="360"/>
+        <w:rPr>
+          <w:rFonts w:asciiTheme="majorHAnsi" w:hAnsiTheme="majorHAnsi"/>
+          <w:szCs w:val="24"/>
+        </w:rPr>
+      </w:pPr>
     </w:p>
     <w:p>
       <w:pPr>
@@ -449,7 +651,7 @@
         <w:spacing w:line="276" w:lineRule="auto"/>
         <w:ind w:leftChars="0" w:left="360" w:firstLineChars="100" w:firstLine="240"/>
         <w:rPr>
-          <w:rFonts w:asciiTheme="majorHAnsi" w:hAnsiTheme="majorHAnsi"/>
+          <w:rFonts w:asciiTheme="majorHAnsi" w:hAnsiTheme="majorHAnsi" w:hint="eastAsia"/>
           <w:szCs w:val="24"/>
         </w:rPr>
       </w:pPr>
@@ -472,8 +674,82 @@
           <w:rFonts w:asciiTheme="majorHAnsi" w:hAnsiTheme="majorHAnsi" w:hint="eastAsia"/>
           <w:szCs w:val="24"/>
         </w:rPr>
-        <w:t>The main.m file includes all the processes before tone mapping. After running main.m, we can recover a HDR radiance map.</w:t>
-      </w:r>
+        <w:t xml:space="preserve">The </w:t>
+      </w:r>
+      <w:proofErr w:type="spellStart"/>
+      <w:r>
+        <w:rPr>
+          <w:rFonts w:asciiTheme="majorHAnsi" w:hAnsiTheme="majorHAnsi" w:hint="eastAsia"/>
+          <w:szCs w:val="24"/>
+        </w:rPr>
+        <w:t>main.m</w:t>
+      </w:r>
+      <w:proofErr w:type="spellEnd"/>
+      <w:r>
+        <w:rPr>
+          <w:rFonts w:asciiTheme="majorHAnsi" w:hAnsiTheme="majorHAnsi" w:hint="eastAsia"/>
+          <w:szCs w:val="24"/>
+        </w:rPr>
+        <w:t xml:space="preserve"> file includes all the processes before tone mapping. After running </w:t>
+      </w:r>
+      <w:proofErr w:type="spellStart"/>
+      <w:r>
+        <w:rPr>
+          <w:rFonts w:asciiTheme="majorHAnsi" w:hAnsiTheme="majorHAnsi" w:hint="eastAsia"/>
+          <w:szCs w:val="24"/>
+        </w:rPr>
+        <w:t>main.m</w:t>
+      </w:r>
+      <w:proofErr w:type="spellEnd"/>
+      <w:r>
+        <w:rPr>
+          <w:rFonts w:asciiTheme="majorHAnsi" w:hAnsiTheme="majorHAnsi" w:hint="eastAsia"/>
+          <w:szCs w:val="24"/>
+        </w:rPr>
+        <w:t>, we can recover a HDR radiance map.</w:t>
+      </w:r>
+      <w:r>
+        <w:rPr>
+          <w:rFonts w:asciiTheme="majorHAnsi" w:hAnsiTheme="majorHAnsi" w:hint="eastAsia"/>
+          <w:szCs w:val="24"/>
+        </w:rPr>
+        <w:t xml:space="preserve"> And then we can run the </w:t>
+      </w:r>
+      <w:proofErr w:type="spellStart"/>
+      <w:r>
+        <w:rPr>
+          <w:rFonts w:asciiTheme="majorHAnsi" w:hAnsiTheme="majorHAnsi" w:hint="eastAsia"/>
+          <w:szCs w:val="24"/>
+        </w:rPr>
+        <w:t>tonemap.m</w:t>
+      </w:r>
+      <w:proofErr w:type="spellEnd"/>
+      <w:r>
+        <w:rPr>
+          <w:rFonts w:asciiTheme="majorHAnsi" w:hAnsiTheme="majorHAnsi" w:hint="eastAsia"/>
+          <w:szCs w:val="24"/>
+        </w:rPr>
+        <w:t xml:space="preserve"> by passing our radiance map as an </w:t>
+      </w:r>
+      <w:r>
+        <w:rPr>
+          <w:rFonts w:asciiTheme="majorHAnsi" w:hAnsiTheme="majorHAnsi" w:hint="eastAsia"/>
+          <w:szCs w:val="24"/>
+        </w:rPr>
+        <w:lastRenderedPageBreak/>
+        <w:t>argument. We will then receive two images as our final results.</w:t>
+      </w:r>
+    </w:p>
+    <w:p>
+      <w:pPr>
+        <w:pStyle w:val="a7"/>
+        <w:spacing w:line="276" w:lineRule="auto"/>
+        <w:ind w:leftChars="0" w:left="360" w:firstLineChars="100" w:firstLine="240"/>
+        <w:rPr>
+          <w:rFonts w:asciiTheme="majorHAnsi" w:hAnsiTheme="majorHAnsi"/>
+          <w:szCs w:val="24"/>
+        </w:rPr>
+      </w:pPr>
     </w:p>
     <w:p>
       <w:pPr>
@@ -520,7 +796,6 @@
           <w:sz w:val="32"/>
           <w:szCs w:val="32"/>
         </w:rPr>
-        <w:lastRenderedPageBreak/>
         <w:t>Summary</w:t>
       </w:r>
     </w:p>

</xml_diff>

<commit_message>
add tone mapping in report
</commit_message>
<xml_diff>
--- a/Report.docx
+++ b/Report.docx
@@ -1,6 +1,6 @@
 
 <file path=word/document.xml><?xml version="1.0" encoding="utf-8"?>
-<w:document xmlns:ve="http://schemas.openxmlformats.org/markup-compatibility/2006" xmlns:o="urn:schemas-microsoft-com:office:office" xmlns:r="http://schemas.openxmlformats.org/officeDocument/2006/relationships" xmlns:m="http://schemas.openxmlformats.org/officeDocument/2006/math" xmlns:v="urn:schemas-microsoft-com:vml" xmlns:wp="http://schemas.openxmlformats.org/drawingml/2006/wordprocessingDrawing" xmlns:w10="urn:schemas-microsoft-com:office:word" xmlns:w="http://schemas.openxmlformats.org/wordprocessingml/2006/main" xmlns:wne="http://schemas.microsoft.com/office/word/2006/wordml">
+<w:document xmlns:wpc="http://schemas.microsoft.com/office/word/2010/wordprocessingCanvas" xmlns:mo="http://schemas.microsoft.com/office/mac/office/2008/main" xmlns:mc="http://schemas.openxmlformats.org/markup-compatibility/2006" xmlns:mv="urn:schemas-microsoft-com:mac:vml" xmlns:o="urn:schemas-microsoft-com:office:office" xmlns:r="http://schemas.openxmlformats.org/officeDocument/2006/relationships" xmlns:m="http://schemas.openxmlformats.org/officeDocument/2006/math" xmlns:v="urn:schemas-microsoft-com:vml" xmlns:wp14="http://schemas.microsoft.com/office/word/2010/wordprocessingDrawing" xmlns:wp="http://schemas.openxmlformats.org/drawingml/2006/wordprocessingDrawing" xmlns:w10="urn:schemas-microsoft-com:office:word" xmlns:w="http://schemas.openxmlformats.org/wordprocessingml/2006/main" xmlns:w14="http://schemas.microsoft.com/office/word/2010/wordml" xmlns:wpg="http://schemas.microsoft.com/office/word/2010/wordprocessingGroup" xmlns:wpi="http://schemas.microsoft.com/office/word/2010/wordprocessingInk" xmlns:wne="http://schemas.microsoft.com/office/word/2006/wordml" xmlns:wps="http://schemas.microsoft.com/office/word/2010/wordprocessingShape" mc:Ignorable="w14 wp14">
   <w:body>
     <w:p>
       <w:pPr>
@@ -26,7 +26,7 @@
         <w:spacing w:line="276" w:lineRule="auto"/>
         <w:jc w:val="center"/>
         <w:rPr>
-          <w:rFonts w:asciiTheme="majorHAnsi" w:hAnsiTheme="majorHAnsi"/>
+          <w:rFonts w:asciiTheme="majorHAnsi" w:hAnsiTheme="majorHAnsi" w:hint="eastAsia"/>
           <w:sz w:val="32"/>
           <w:szCs w:val="32"/>
         </w:rPr>
@@ -39,20 +39,42 @@
         </w:rPr>
         <w:t>B00901022</w:t>
       </w:r>
-      <w:proofErr w:type="gramStart"/>
       <w:r>
         <w:rPr>
           <w:rFonts w:asciiTheme="majorHAnsi" w:hAnsiTheme="majorHAnsi"/>
           <w:sz w:val="32"/>
           <w:szCs w:val="32"/>
         </w:rPr>
-        <w:t>祝成豪＆徐粲祥</w:t>
-      </w:r>
-      <w:proofErr w:type="gramEnd"/>
-    </w:p>
-    <w:p>
-      <w:pPr>
-        <w:pStyle w:val="a7"/>
+        <w:t>祝成豪＆</w:t>
+      </w:r>
+      <w:r>
+        <w:rPr>
+          <w:rFonts w:asciiTheme="majorHAnsi" w:hAnsiTheme="majorHAnsi"/>
+          <w:sz w:val="32"/>
+          <w:szCs w:val="32"/>
+        </w:rPr>
+        <w:t>B00902004</w:t>
+      </w:r>
+      <w:r>
+        <w:rPr>
+          <w:rFonts w:asciiTheme="majorHAnsi" w:hAnsiTheme="majorHAnsi"/>
+          <w:sz w:val="32"/>
+          <w:szCs w:val="32"/>
+        </w:rPr>
+        <w:t>徐粲</w:t>
+      </w:r>
+      <w:r>
+        <w:rPr>
+          <w:rFonts w:asciiTheme="majorHAnsi" w:hAnsiTheme="majorHAnsi" w:hint="eastAsia"/>
+          <w:sz w:val="32"/>
+          <w:szCs w:val="32"/>
+        </w:rPr>
+        <w:t>翔</w:t>
+      </w:r>
+    </w:p>
+    <w:p>
+      <w:pPr>
+        <w:pStyle w:val="a5"/>
         <w:numPr>
           <w:ilvl w:val="0"/>
           <w:numId w:val="2"/>
@@ -76,7 +98,7 @@
     </w:p>
     <w:p>
       <w:pPr>
-        <w:pStyle w:val="a7"/>
+        <w:pStyle w:val="a5"/>
         <w:spacing w:line="276" w:lineRule="auto"/>
         <w:ind w:leftChars="0" w:left="360" w:firstLineChars="100" w:firstLine="240"/>
         <w:rPr>
@@ -89,15 +111,7 @@
           <w:rFonts w:asciiTheme="majorHAnsi" w:hAnsiTheme="majorHAnsi"/>
           <w:szCs w:val="24"/>
         </w:rPr>
-        <w:t xml:space="preserve">The topic of this project is HDR (High Dynamic Range) image recovering. </w:t>
-      </w:r>
-      <w:proofErr w:type="gramStart"/>
-      <w:r>
-        <w:rPr>
-          <w:rFonts w:asciiTheme="majorHAnsi" w:hAnsiTheme="majorHAnsi"/>
-          <w:szCs w:val="24"/>
-        </w:rPr>
-        <w:t xml:space="preserve">By taking multiple images </w:t>
+        <w:t xml:space="preserve">The topic of this project is HDR (High Dynamic Range) image recovering. By taking multiple images </w:t>
       </w:r>
       <w:r>
         <w:rPr>
@@ -113,7 +127,6 @@
         </w:rPr>
         <w:t xml:space="preserve"> scene, but with different amount of exposure time.</w:t>
       </w:r>
-      <w:proofErr w:type="gramEnd"/>
       <w:r>
         <w:rPr>
           <w:rFonts w:asciiTheme="majorHAnsi" w:hAnsiTheme="majorHAnsi"/>
@@ -131,7 +144,7 @@
     </w:p>
     <w:p>
       <w:pPr>
-        <w:pStyle w:val="a7"/>
+        <w:pStyle w:val="a5"/>
         <w:numPr>
           <w:ilvl w:val="0"/>
           <w:numId w:val="2"/>
@@ -155,7 +168,7 @@
     </w:p>
     <w:p>
       <w:pPr>
-        <w:pStyle w:val="a7"/>
+        <w:pStyle w:val="a5"/>
         <w:numPr>
           <w:ilvl w:val="0"/>
           <w:numId w:val="3"/>
@@ -205,7 +218,7 @@
         </w:rPr>
         <w:t>Ward's </w:t>
       </w:r>
-      <w:hyperlink r:id="rId7" w:history="1">
+      <w:hyperlink r:id="rId8" w:history="1">
         <w:r>
           <w:rPr>
             <w:rFonts w:asciiTheme="majorHAnsi" w:hAnsiTheme="majorHAnsi"/>
@@ -254,15 +267,30 @@
           <w:rFonts w:asciiTheme="majorHAnsi" w:hAnsiTheme="majorHAnsi"/>
           <w:szCs w:val="24"/>
         </w:rPr>
+        <w:t xml:space="preserve"> of each image as thresholds to create binary images.</w:t>
+      </w:r>
+      <w:r>
+        <w:rPr>
+          <w:rFonts w:asciiTheme="majorHAnsi" w:hAnsiTheme="majorHAnsi"/>
+          <w:szCs w:val="24"/>
+        </w:rPr>
         <w:t xml:space="preserve"> </w:t>
       </w:r>
+      <w:proofErr w:type="gramStart"/>
+      <w:r>
+        <w:rPr>
+          <w:rFonts w:asciiTheme="majorHAnsi" w:hAnsiTheme="majorHAnsi"/>
+          <w:szCs w:val="24"/>
+        </w:rPr>
+        <w:t xml:space="preserve">By shifting bit maps and </w:t>
+      </w:r>
       <w:proofErr w:type="spellStart"/>
       <w:r>
         <w:rPr>
           <w:rFonts w:asciiTheme="majorHAnsi" w:hAnsiTheme="majorHAnsi"/>
           <w:szCs w:val="24"/>
         </w:rPr>
-        <w:t>of</w:t>
+        <w:t>XORing</w:t>
       </w:r>
       <w:proofErr w:type="spellEnd"/>
       <w:r>
@@ -270,37 +298,6 @@
           <w:rFonts w:asciiTheme="majorHAnsi" w:hAnsiTheme="majorHAnsi"/>
           <w:szCs w:val="24"/>
         </w:rPr>
-        <w:t xml:space="preserve"> each image as thresholds to create binary images.</w:t>
-      </w:r>
-      <w:r>
-        <w:rPr>
-          <w:rFonts w:asciiTheme="majorHAnsi" w:hAnsiTheme="majorHAnsi"/>
-          <w:szCs w:val="24"/>
-        </w:rPr>
-        <w:t xml:space="preserve"> </w:t>
-      </w:r>
-      <w:proofErr w:type="gramStart"/>
-      <w:r>
-        <w:rPr>
-          <w:rFonts w:asciiTheme="majorHAnsi" w:hAnsiTheme="majorHAnsi"/>
-          <w:szCs w:val="24"/>
-        </w:rPr>
-        <w:t xml:space="preserve">By shifting bit maps and </w:t>
-      </w:r>
-      <w:proofErr w:type="spellStart"/>
-      <w:r>
-        <w:rPr>
-          <w:rFonts w:asciiTheme="majorHAnsi" w:hAnsiTheme="majorHAnsi"/>
-          <w:szCs w:val="24"/>
-        </w:rPr>
-        <w:t>XORing</w:t>
-      </w:r>
-      <w:proofErr w:type="spellEnd"/>
-      <w:r>
-        <w:rPr>
-          <w:rFonts w:asciiTheme="majorHAnsi" w:hAnsiTheme="majorHAnsi"/>
-          <w:szCs w:val="24"/>
-        </w:rPr>
         <w:t xml:space="preserve"> with each other.</w:t>
       </w:r>
       <w:proofErr w:type="gramEnd"/>
@@ -349,7 +346,7 @@
     </w:p>
     <w:p>
       <w:pPr>
-        <w:pStyle w:val="a7"/>
+        <w:pStyle w:val="a5"/>
         <w:numPr>
           <w:ilvl w:val="0"/>
           <w:numId w:val="3"/>
@@ -510,23 +507,7 @@
           <w:rFonts w:asciiTheme="majorHAnsi" w:hAnsiTheme="majorHAnsi" w:hint="eastAsia"/>
           <w:szCs w:val="24"/>
         </w:rPr>
-        <w:t xml:space="preserve"> </w:t>
-      </w:r>
-      <w:proofErr w:type="gramStart"/>
-      <w:r>
-        <w:rPr>
-          <w:rFonts w:asciiTheme="majorHAnsi" w:hAnsiTheme="majorHAnsi" w:hint="eastAsia"/>
-          <w:szCs w:val="24"/>
-        </w:rPr>
-        <w:t>Since we already have the exposure time and the pixel values.</w:t>
-      </w:r>
-      <w:proofErr w:type="gramEnd"/>
-      <w:r>
-        <w:rPr>
-          <w:rFonts w:asciiTheme="majorHAnsi" w:hAnsiTheme="majorHAnsi" w:hint="eastAsia"/>
-          <w:szCs w:val="24"/>
-        </w:rPr>
-        <w:t xml:space="preserve"> We can recover a function g </w:t>
+        <w:t xml:space="preserve"> Since we already have the exposure time and the pixel values. We can recover a function g </w:t>
       </w:r>
       <w:r>
         <w:rPr>
@@ -584,7 +565,7 @@
     </w:p>
     <w:p>
       <w:pPr>
-        <w:pStyle w:val="a7"/>
+        <w:pStyle w:val="a5"/>
         <w:numPr>
           <w:ilvl w:val="0"/>
           <w:numId w:val="3"/>
@@ -592,10 +573,11 @@
         <w:spacing w:line="276" w:lineRule="auto"/>
         <w:ind w:leftChars="0"/>
         <w:rPr>
-          <w:rFonts w:asciiTheme="majorHAnsi" w:hAnsiTheme="majorHAnsi" w:hint="eastAsia"/>
-          <w:szCs w:val="24"/>
-        </w:rPr>
-      </w:pPr>
+          <w:rFonts w:asciiTheme="majorHAnsi" w:hAnsiTheme="majorHAnsi"/>
+          <w:szCs w:val="24"/>
+        </w:rPr>
+      </w:pPr>
+      <w:proofErr w:type="gramStart"/>
       <w:r>
         <w:rPr>
           <w:rFonts w:asciiTheme="majorHAnsi" w:hAnsiTheme="majorHAnsi"/>
@@ -608,7 +590,15 @@
           <w:rFonts w:asciiTheme="majorHAnsi" w:hAnsiTheme="majorHAnsi"/>
           <w:szCs w:val="24"/>
         </w:rPr>
-        <w:t>Tone Mapping:</w:t>
+        <w:t>Tone</w:t>
+      </w:r>
+      <w:proofErr w:type="gramEnd"/>
+      <w:r>
+        <w:rPr>
+          <w:rFonts w:asciiTheme="majorHAnsi" w:hAnsiTheme="majorHAnsi"/>
+          <w:szCs w:val="24"/>
+        </w:rPr>
+        <w:t xml:space="preserve"> Mapping:</w:t>
       </w:r>
     </w:p>
     <w:p>
@@ -620,10 +610,163 @@
           <w:szCs w:val="24"/>
         </w:rPr>
       </w:pPr>
-    </w:p>
-    <w:p>
-      <w:pPr>
-        <w:pStyle w:val="a7"/>
+      <w:r>
+        <w:rPr>
+          <w:rFonts w:asciiTheme="majorHAnsi" w:hAnsiTheme="majorHAnsi"/>
+          <w:szCs w:val="24"/>
+        </w:rPr>
+        <w:t xml:space="preserve">  </w:t>
+      </w:r>
+      <w:r>
+        <w:rPr>
+          <w:rFonts w:asciiTheme="majorHAnsi" w:hAnsiTheme="majorHAnsi"/>
+          <w:szCs w:val="24"/>
+        </w:rPr>
+        <w:t xml:space="preserve">We implemented the dodging and burning. First, we calculate </w:t>
+      </w:r>
+      <w:proofErr w:type="spellStart"/>
+      <w:r>
+        <w:rPr>
+          <w:rFonts w:asciiTheme="majorHAnsi" w:hAnsiTheme="majorHAnsi"/>
+          <w:szCs w:val="24"/>
+        </w:rPr>
+        <w:t>Lw</w:t>
+      </w:r>
+      <w:proofErr w:type="spellEnd"/>
+      <w:r>
+        <w:rPr>
+          <w:rFonts w:asciiTheme="majorHAnsi" w:hAnsiTheme="majorHAnsi"/>
+          <w:szCs w:val="24"/>
+        </w:rPr>
+        <w:t xml:space="preserve"> by using the </w:t>
+      </w:r>
+      <w:proofErr w:type="spellStart"/>
+      <w:proofErr w:type="gramStart"/>
+      <w:r>
+        <w:rPr>
+          <w:rFonts w:asciiTheme="majorHAnsi" w:hAnsiTheme="majorHAnsi"/>
+          <w:szCs w:val="24"/>
+        </w:rPr>
+        <w:t>EMap.mat</w:t>
+      </w:r>
+      <w:proofErr w:type="spellEnd"/>
+      <w:r>
+        <w:rPr>
+          <w:rFonts w:asciiTheme="majorHAnsi" w:hAnsiTheme="majorHAnsi"/>
+          <w:szCs w:val="24"/>
+        </w:rPr>
+        <w:t xml:space="preserve"> which</w:t>
+      </w:r>
+      <w:proofErr w:type="gramEnd"/>
+      <w:r>
+        <w:rPr>
+          <w:rFonts w:asciiTheme="majorHAnsi" w:hAnsiTheme="majorHAnsi"/>
+          <w:szCs w:val="24"/>
+        </w:rPr>
+        <w:t xml:space="preserve"> is made before. Second we calculate average </w:t>
+      </w:r>
+      <w:proofErr w:type="spellStart"/>
+      <w:r>
+        <w:rPr>
+          <w:rFonts w:asciiTheme="majorHAnsi" w:hAnsiTheme="majorHAnsi"/>
+          <w:szCs w:val="24"/>
+        </w:rPr>
+        <w:t>Lw</w:t>
+      </w:r>
+      <w:proofErr w:type="spellEnd"/>
+      <w:r>
+        <w:rPr>
+          <w:rFonts w:asciiTheme="majorHAnsi" w:hAnsiTheme="majorHAnsi"/>
+          <w:szCs w:val="24"/>
+        </w:rPr>
+        <w:t xml:space="preserve">. In the end, we can implement local operator and global operator respectively. In the local operator, we calculate </w:t>
+      </w:r>
+      <w:proofErr w:type="spellStart"/>
+      <w:r>
+        <w:rPr>
+          <w:rFonts w:asciiTheme="majorHAnsi" w:hAnsiTheme="majorHAnsi"/>
+          <w:szCs w:val="24"/>
+        </w:rPr>
+        <w:t>L</w:t>
+      </w:r>
+      <w:r>
+        <w:rPr>
+          <w:rFonts w:asciiTheme="majorHAnsi" w:hAnsiTheme="majorHAnsi"/>
+          <w:szCs w:val="24"/>
+          <w:vertAlign w:val="subscript"/>
+        </w:rPr>
+        <w:t>s</w:t>
+      </w:r>
+      <w:r>
+        <w:rPr>
+          <w:rFonts w:asciiTheme="majorHAnsi" w:hAnsiTheme="majorHAnsi"/>
+          <w:szCs w:val="24"/>
+          <w:vertAlign w:val="superscript"/>
+        </w:rPr>
+        <w:t>blur</w:t>
+      </w:r>
+      <w:proofErr w:type="spellEnd"/>
+      <w:r>
+        <w:rPr>
+          <w:rFonts w:asciiTheme="majorHAnsi" w:hAnsiTheme="majorHAnsi"/>
+          <w:szCs w:val="24"/>
+        </w:rPr>
+        <w:t xml:space="preserve"> by using Gaussian. In the global operator, we calculate </w:t>
+      </w:r>
+      <w:proofErr w:type="spellStart"/>
+      <w:r>
+        <w:rPr>
+          <w:rFonts w:asciiTheme="majorHAnsi" w:hAnsiTheme="majorHAnsi"/>
+          <w:szCs w:val="24"/>
+        </w:rPr>
+        <w:t>Ld</w:t>
+      </w:r>
+      <w:proofErr w:type="spellEnd"/>
+      <w:r>
+        <w:rPr>
+          <w:rFonts w:asciiTheme="majorHAnsi" w:hAnsiTheme="majorHAnsi"/>
+          <w:szCs w:val="24"/>
+        </w:rPr>
+        <w:t xml:space="preserve"> by using </w:t>
+      </w:r>
+      <w:proofErr w:type="spellStart"/>
+      <w:r>
+        <w:rPr>
+          <w:rFonts w:asciiTheme="majorHAnsi" w:hAnsiTheme="majorHAnsi"/>
+          <w:szCs w:val="24"/>
+        </w:rPr>
+        <w:t>L</w:t>
+      </w:r>
+      <w:r>
+        <w:rPr>
+          <w:rFonts w:asciiTheme="majorHAnsi" w:hAnsiTheme="majorHAnsi"/>
+          <w:szCs w:val="24"/>
+          <w:vertAlign w:val="subscript"/>
+        </w:rPr>
+        <w:t>white</w:t>
+      </w:r>
+      <w:proofErr w:type="spellEnd"/>
+      <w:r>
+        <w:rPr>
+          <w:rFonts w:asciiTheme="majorHAnsi" w:hAnsiTheme="majorHAnsi"/>
+          <w:szCs w:val="24"/>
+        </w:rPr>
+        <w:t xml:space="preserve">. Both operators have the formula in lecture </w:t>
+      </w:r>
+      <w:r>
+        <w:rPr>
+          <w:rFonts w:asciiTheme="majorHAnsi" w:hAnsiTheme="majorHAnsi"/>
+          <w:szCs w:val="24"/>
+        </w:rPr>
+        <w:lastRenderedPageBreak/>
+        <w:t>slide, so that we can use it to generate two images (global and local).</w:t>
+      </w:r>
+      <w:bookmarkStart w:id="0" w:name="_GoBack"/>
+      <w:bookmarkEnd w:id="0"/>
+    </w:p>
+    <w:p>
+      <w:pPr>
+        <w:pStyle w:val="a5"/>
         <w:numPr>
           <w:ilvl w:val="0"/>
           <w:numId w:val="2"/>
@@ -647,11 +790,11 @@
     </w:p>
     <w:p>
       <w:pPr>
-        <w:pStyle w:val="a7"/>
+        <w:pStyle w:val="a5"/>
         <w:spacing w:line="276" w:lineRule="auto"/>
         <w:ind w:leftChars="0" w:left="360" w:firstLineChars="100" w:firstLine="240"/>
         <w:rPr>
-          <w:rFonts w:asciiTheme="majorHAnsi" w:hAnsiTheme="majorHAnsi" w:hint="eastAsia"/>
+          <w:rFonts w:asciiTheme="majorHAnsi" w:hAnsiTheme="majorHAnsi"/>
           <w:szCs w:val="24"/>
         </w:rPr>
       </w:pPr>
@@ -729,20 +872,12 @@
           <w:rFonts w:asciiTheme="majorHAnsi" w:hAnsiTheme="majorHAnsi" w:hint="eastAsia"/>
           <w:szCs w:val="24"/>
         </w:rPr>
-        <w:t xml:space="preserve"> by passing our radiance map as an </w:t>
-      </w:r>
-      <w:r>
-        <w:rPr>
-          <w:rFonts w:asciiTheme="majorHAnsi" w:hAnsiTheme="majorHAnsi" w:hint="eastAsia"/>
-          <w:szCs w:val="24"/>
-        </w:rPr>
-        <w:lastRenderedPageBreak/>
-        <w:t>argument. We will then receive two images as our final results.</w:t>
-      </w:r>
-    </w:p>
-    <w:p>
-      <w:pPr>
-        <w:pStyle w:val="a7"/>
+        <w:t xml:space="preserve"> by passing our radiance map as an argument. We will then receive two images as our final results.</w:t>
+      </w:r>
+    </w:p>
+    <w:p>
+      <w:pPr>
+        <w:pStyle w:val="a5"/>
         <w:spacing w:line="276" w:lineRule="auto"/>
         <w:ind w:leftChars="0" w:left="360" w:firstLineChars="100" w:firstLine="240"/>
         <w:rPr>
@@ -753,7 +888,7 @@
     </w:p>
     <w:p>
       <w:pPr>
-        <w:pStyle w:val="a7"/>
+        <w:pStyle w:val="a5"/>
         <w:numPr>
           <w:ilvl w:val="0"/>
           <w:numId w:val="2"/>
@@ -777,7 +912,7 @@
     </w:p>
     <w:p>
       <w:pPr>
-        <w:pStyle w:val="a7"/>
+        <w:pStyle w:val="a5"/>
         <w:numPr>
           <w:ilvl w:val="0"/>
           <w:numId w:val="2"/>
@@ -819,7 +954,7 @@
 </file>
 
 <file path=word/endnotes.xml><?xml version="1.0" encoding="utf-8"?>
-<w:endnotes xmlns:ve="http://schemas.openxmlformats.org/markup-compatibility/2006" xmlns:o="urn:schemas-microsoft-com:office:office" xmlns:r="http://schemas.openxmlformats.org/officeDocument/2006/relationships" xmlns:m="http://schemas.openxmlformats.org/officeDocument/2006/math" xmlns:v="urn:schemas-microsoft-com:vml" xmlns:wp="http://schemas.openxmlformats.org/drawingml/2006/wordprocessingDrawing" xmlns:w10="urn:schemas-microsoft-com:office:word" xmlns:w="http://schemas.openxmlformats.org/wordprocessingml/2006/main" xmlns:wne="http://schemas.microsoft.com/office/word/2006/wordml">
+<w:endnotes xmlns:wpc="http://schemas.microsoft.com/office/word/2010/wordprocessingCanvas" xmlns:mo="http://schemas.microsoft.com/office/mac/office/2008/main" xmlns:mc="http://schemas.openxmlformats.org/markup-compatibility/2006" xmlns:mv="urn:schemas-microsoft-com:mac:vml" xmlns:o="urn:schemas-microsoft-com:office:office" xmlns:r="http://schemas.openxmlformats.org/officeDocument/2006/relationships" xmlns:m="http://schemas.openxmlformats.org/officeDocument/2006/math" xmlns:v="urn:schemas-microsoft-com:vml" xmlns:wp14="http://schemas.microsoft.com/office/word/2010/wordprocessingDrawing" xmlns:wp="http://schemas.openxmlformats.org/drawingml/2006/wordprocessingDrawing" xmlns:w10="urn:schemas-microsoft-com:office:word" xmlns:w="http://schemas.openxmlformats.org/wordprocessingml/2006/main" xmlns:w14="http://schemas.microsoft.com/office/word/2010/wordml" xmlns:wpg="http://schemas.microsoft.com/office/word/2010/wordprocessingGroup" xmlns:wpi="http://schemas.microsoft.com/office/word/2010/wordprocessingInk" xmlns:wne="http://schemas.microsoft.com/office/word/2006/wordml" xmlns:wps="http://schemas.microsoft.com/office/word/2010/wordprocessingShape" mc:Ignorable="w14 wp14">
   <w:endnote w:type="separator" w:id="-1">
     <w:p>
       <w:r>
@@ -838,7 +973,7 @@
 </file>
 
 <file path=word/footnotes.xml><?xml version="1.0" encoding="utf-8"?>
-<w:footnotes xmlns:ve="http://schemas.openxmlformats.org/markup-compatibility/2006" xmlns:o="urn:schemas-microsoft-com:office:office" xmlns:r="http://schemas.openxmlformats.org/officeDocument/2006/relationships" xmlns:m="http://schemas.openxmlformats.org/officeDocument/2006/math" xmlns:v="urn:schemas-microsoft-com:vml" xmlns:wp="http://schemas.openxmlformats.org/drawingml/2006/wordprocessingDrawing" xmlns:w10="urn:schemas-microsoft-com:office:word" xmlns:w="http://schemas.openxmlformats.org/wordprocessingml/2006/main" xmlns:wne="http://schemas.microsoft.com/office/word/2006/wordml">
+<w:footnotes xmlns:wpc="http://schemas.microsoft.com/office/word/2010/wordprocessingCanvas" xmlns:mo="http://schemas.microsoft.com/office/mac/office/2008/main" xmlns:mc="http://schemas.openxmlformats.org/markup-compatibility/2006" xmlns:mv="urn:schemas-microsoft-com:mac:vml" xmlns:o="urn:schemas-microsoft-com:office:office" xmlns:r="http://schemas.openxmlformats.org/officeDocument/2006/relationships" xmlns:m="http://schemas.openxmlformats.org/officeDocument/2006/math" xmlns:v="urn:schemas-microsoft-com:vml" xmlns:wp14="http://schemas.microsoft.com/office/word/2010/wordprocessingDrawing" xmlns:wp="http://schemas.openxmlformats.org/drawingml/2006/wordprocessingDrawing" xmlns:w10="urn:schemas-microsoft-com:office:word" xmlns:w="http://schemas.openxmlformats.org/wordprocessingml/2006/main" xmlns:w14="http://schemas.microsoft.com/office/word/2010/wordml" xmlns:wpg="http://schemas.microsoft.com/office/word/2010/wordprocessingGroup" xmlns:wpi="http://schemas.microsoft.com/office/word/2010/wordprocessingInk" xmlns:wne="http://schemas.microsoft.com/office/word/2006/wordml" xmlns:wps="http://schemas.microsoft.com/office/word/2010/wordprocessingShape" mc:Ignorable="w14 wp14">
   <w:footnote w:type="separator" w:id="-1">
     <w:p>
       <w:r>
@@ -857,7 +992,7 @@
 </file>
 
 <file path=word/numbering.xml><?xml version="1.0" encoding="utf-8"?>
-<w:numbering xmlns:ve="http://schemas.openxmlformats.org/markup-compatibility/2006" xmlns:o="urn:schemas-microsoft-com:office:office" xmlns:r="http://schemas.openxmlformats.org/officeDocument/2006/relationships" xmlns:m="http://schemas.openxmlformats.org/officeDocument/2006/math" xmlns:v="urn:schemas-microsoft-com:vml" xmlns:wp="http://schemas.openxmlformats.org/drawingml/2006/wordprocessingDrawing" xmlns:w10="urn:schemas-microsoft-com:office:word" xmlns:w="http://schemas.openxmlformats.org/wordprocessingml/2006/main" xmlns:wne="http://schemas.microsoft.com/office/word/2006/wordml">
+<w:numbering xmlns:wpc="http://schemas.microsoft.com/office/word/2010/wordprocessingCanvas" xmlns:mo="http://schemas.microsoft.com/office/mac/office/2008/main" xmlns:mc="http://schemas.openxmlformats.org/markup-compatibility/2006" xmlns:mv="urn:schemas-microsoft-com:mac:vml" xmlns:o="urn:schemas-microsoft-com:office:office" xmlns:r="http://schemas.openxmlformats.org/officeDocument/2006/relationships" xmlns:m="http://schemas.openxmlformats.org/officeDocument/2006/math" xmlns:v="urn:schemas-microsoft-com:vml" xmlns:wp14="http://schemas.microsoft.com/office/word/2010/wordprocessingDrawing" xmlns:wp="http://schemas.openxmlformats.org/drawingml/2006/wordprocessingDrawing" xmlns:w10="urn:schemas-microsoft-com:office:word" xmlns:w="http://schemas.openxmlformats.org/wordprocessingml/2006/main" xmlns:w14="http://schemas.microsoft.com/office/word/2010/wordml" xmlns:wpg="http://schemas.microsoft.com/office/word/2010/wordprocessingGroup" xmlns:wpi="http://schemas.microsoft.com/office/word/2010/wordprocessingInk" xmlns:wne="http://schemas.microsoft.com/office/word/2006/wordml" xmlns:wps="http://schemas.microsoft.com/office/word/2010/wordprocessingShape" mc:Ignorable="w14 wp14">
   <w:abstractNum w:abstractNumId="0">
     <w:nsid w:val="26566651"/>
     <w:multiLevelType w:val="hybridMultilevel"/>
@@ -1076,7 +1211,7 @@
 </file>
 
 <file path=word/styles.xml><?xml version="1.0" encoding="utf-8"?>
-<w:styles xmlns:r="http://schemas.openxmlformats.org/officeDocument/2006/relationships" xmlns:w="http://schemas.openxmlformats.org/wordprocessingml/2006/main">
+<w:styles xmlns:mc="http://schemas.openxmlformats.org/markup-compatibility/2006" xmlns:r="http://schemas.openxmlformats.org/officeDocument/2006/relationships" xmlns:w="http://schemas.openxmlformats.org/wordprocessingml/2006/main" xmlns:w14="http://schemas.microsoft.com/office/word/2010/wordml" mc:Ignorable="w14">
   <w:docDefaults>
     <w:rPrDefault>
       <w:rPr>
@@ -1089,7 +1224,7 @@
     </w:rPrDefault>
     <w:pPrDefault/>
   </w:docDefaults>
-  <w:latentStyles w:defLockedState="0" w:defUIPriority="99" w:defSemiHidden="1" w:defUnhideWhenUsed="1" w:defQFormat="0" w:count="267">
+  <w:latentStyles w:defLockedState="0" w:defUIPriority="99" w:defSemiHidden="1" w:defUnhideWhenUsed="1" w:defQFormat="0" w:count="276">
     <w:lsdException w:name="Normal" w:semiHidden="0" w:uiPriority="0" w:unhideWhenUsed="0" w:qFormat="1"/>
     <w:lsdException w:name="heading 1" w:semiHidden="0" w:uiPriority="9" w:unhideWhenUsed="0" w:qFormat="1"/>
     <w:lsdException w:name="heading 2" w:uiPriority="9" w:qFormat="1"/>
@@ -1247,7 +1382,6 @@
     <w:uiPriority w:val="99"/>
     <w:semiHidden/>
     <w:unhideWhenUsed/>
-    <w:qFormat/>
     <w:tblPr>
       <w:tblInd w:w="0" w:type="dxa"/>
       <w:tblCellMar>
@@ -1267,7 +1401,7 @@
   <w:style w:type="paragraph" w:styleId="a3">
     <w:name w:val="header"/>
     <w:basedOn w:val="a"/>
-    <w:link w:val="a4"/>
+    <w:link w:val="Char"/>
     <w:uiPriority w:val="99"/>
     <w:semiHidden/>
     <w:unhideWhenUsed/>
@@ -1284,8 +1418,8 @@
       <w:szCs w:val="20"/>
     </w:rPr>
   </w:style>
-  <w:style w:type="character" w:customStyle="1" w:styleId="a4">
-    <w:name w:val="頁首 字元"/>
+  <w:style w:type="character" w:customStyle="1" w:styleId="Char">
+    <w:name w:val="頁首 Char"/>
     <w:basedOn w:val="a0"/>
     <w:link w:val="a3"/>
     <w:uiPriority w:val="99"/>
@@ -1296,10 +1430,10 @@
       <w:szCs w:val="20"/>
     </w:rPr>
   </w:style>
-  <w:style w:type="paragraph" w:styleId="a5">
+  <w:style w:type="paragraph" w:styleId="a4">
     <w:name w:val="footer"/>
     <w:basedOn w:val="a"/>
-    <w:link w:val="a6"/>
+    <w:link w:val="Char0"/>
     <w:uiPriority w:val="99"/>
     <w:semiHidden/>
     <w:unhideWhenUsed/>
@@ -1316,10 +1450,10 @@
       <w:szCs w:val="20"/>
     </w:rPr>
   </w:style>
-  <w:style w:type="character" w:customStyle="1" w:styleId="a6">
-    <w:name w:val="頁尾 字元"/>
+  <w:style w:type="character" w:customStyle="1" w:styleId="Char0">
+    <w:name w:val="頁尾 Char"/>
     <w:basedOn w:val="a0"/>
-    <w:link w:val="a5"/>
+    <w:link w:val="a4"/>
     <w:uiPriority w:val="99"/>
     <w:semiHidden/>
     <w:rsid w:val="001558EE"/>
@@ -1328,7 +1462,7 @@
       <w:szCs w:val="20"/>
     </w:rPr>
   </w:style>
-  <w:style w:type="paragraph" w:styleId="a7">
+  <w:style w:type="paragraph" w:styleId="a5">
     <w:name w:val="List Paragraph"/>
     <w:basedOn w:val="a"/>
     <w:uiPriority w:val="34"/>
@@ -1343,7 +1477,7 @@
     <w:basedOn w:val="a0"/>
     <w:rsid w:val="00342D7A"/>
   </w:style>
-  <w:style w:type="character" w:styleId="a8">
+  <w:style w:type="character" w:styleId="a6">
     <w:name w:val="Hyperlink"/>
     <w:basedOn w:val="a0"/>
     <w:uiPriority w:val="99"/>
@@ -1354,6 +1488,196 @@
       <w:color w:val="0000FF"/>
       <w:u w:val="single"/>
     </w:rPr>
+  </w:style>
+</w:styles>
+</file>
+
+<file path=word/stylesWithEffects.xml><?xml version="1.0" encoding="utf-8"?>
+<w:styles xmlns:wpc="http://schemas.microsoft.com/office/word/2010/wordprocessingCanvas" xmlns:mo="http://schemas.microsoft.com/office/mac/office/2008/main" xmlns:mc="http://schemas.openxmlformats.org/markup-compatibility/2006" xmlns:mv="urn:schemas-microsoft-com:mac:vml" xmlns:o="urn:schemas-microsoft-com:office:office" xmlns:r="http://schemas.openxmlformats.org/officeDocument/2006/relationships" xmlns:m="http://schemas.openxmlformats.org/officeDocument/2006/math" xmlns:v="urn:schemas-microsoft-com:vml" xmlns:wp14="http://schemas.microsoft.com/office/word/2010/wordprocessingDrawing" xmlns:wp="http://schemas.openxmlformats.org/drawingml/2006/wordprocessingDrawing" xmlns:w10="urn:schemas-microsoft-com:office:word" xmlns:w="http://schemas.openxmlformats.org/wordprocessingml/2006/main" xmlns:w14="http://schemas.microsoft.com/office/word/2010/wordml" xmlns:wpg="http://schemas.microsoft.com/office/word/2010/wordprocessingGroup" xmlns:wpi="http://schemas.microsoft.com/office/word/2010/wordprocessingInk" xmlns:wne="http://schemas.microsoft.com/office/word/2006/wordml" xmlns:wps="http://schemas.microsoft.com/office/word/2010/wordprocessingShape" mc:Ignorable="w14 wp14">
+  <w:docDefaults>
+    <w:rPrDefault>
+      <w:rPr>
+        <w:rFonts w:asciiTheme="minorHAnsi" w:eastAsiaTheme="minorEastAsia" w:hAnsiTheme="minorHAnsi" w:cstheme="minorBidi"/>
+        <w:kern w:val="2"/>
+        <w:sz w:val="24"/>
+        <w:szCs w:val="24"/>
+        <w:lang w:val="en-US" w:eastAsia="zh-TW" w:bidi="ar-SA"/>
+      </w:rPr>
+    </w:rPrDefault>
+    <w:pPrDefault/>
+  </w:docDefaults>
+  <w:latentStyles w:defLockedState="0" w:defUIPriority="99" w:defSemiHidden="1" w:defUnhideWhenUsed="1" w:defQFormat="0" w:count="276">
+    <w:lsdException w:name="Normal" w:semiHidden="0" w:uiPriority="0" w:unhideWhenUsed="0" w:qFormat="1"/>
+    <w:lsdException w:name="heading 1" w:semiHidden="0" w:uiPriority="9" w:unhideWhenUsed="0" w:qFormat="1"/>
+    <w:lsdException w:name="heading 2" w:uiPriority="9" w:qFormat="1"/>
+    <w:lsdException w:name="heading 3" w:uiPriority="9" w:qFormat="1"/>
+    <w:lsdException w:name="heading 4" w:uiPriority="9" w:qFormat="1"/>
+    <w:lsdException w:name="heading 5" w:uiPriority="9" w:qFormat="1"/>
+    <w:lsdException w:name="heading 6" w:uiPriority="9" w:qFormat="1"/>
+    <w:lsdException w:name="heading 7" w:uiPriority="9" w:qFormat="1"/>
+    <w:lsdException w:name="heading 8" w:uiPriority="9" w:qFormat="1"/>
+    <w:lsdException w:name="heading 9" w:uiPriority="9" w:qFormat="1"/>
+    <w:lsdException w:name="toc 1" w:uiPriority="39"/>
+    <w:lsdException w:name="toc 2" w:uiPriority="39"/>
+    <w:lsdException w:name="toc 3" w:uiPriority="39"/>
+    <w:lsdException w:name="toc 4" w:uiPriority="39"/>
+    <w:lsdException w:name="toc 5" w:uiPriority="39"/>
+    <w:lsdException w:name="toc 6" w:uiPriority="39"/>
+    <w:lsdException w:name="toc 7" w:uiPriority="39"/>
+    <w:lsdException w:name="toc 8" w:uiPriority="39"/>
+    <w:lsdException w:name="toc 9" w:uiPriority="39"/>
+    <w:lsdException w:name="caption" w:uiPriority="35" w:qFormat="1"/>
+    <w:lsdException w:name="Title" w:semiHidden="0" w:uiPriority="10" w:unhideWhenUsed="0" w:qFormat="1"/>
+    <w:lsdException w:name="Default Paragraph Font" w:uiPriority="1"/>
+    <w:lsdException w:name="Subtitle" w:semiHidden="0" w:uiPriority="11" w:unhideWhenUsed="0" w:qFormat="1"/>
+    <w:lsdException w:name="Strong" w:semiHidden="0" w:uiPriority="22" w:unhideWhenUsed="0" w:qFormat="1"/>
+    <w:lsdException w:name="Emphasis" w:semiHidden="0" w:uiPriority="20" w:unhideWhenUsed="0" w:qFormat="1"/>
+    <w:lsdException w:name="Table Grid" w:semiHidden="0" w:uiPriority="59" w:unhideWhenUsed="0"/>
+    <w:lsdException w:name="Placeholder Text" w:unhideWhenUsed="0"/>
+    <w:lsdException w:name="No Spacing" w:semiHidden="0" w:uiPriority="1" w:unhideWhenUsed="0" w:qFormat="1"/>
+    <w:lsdException w:name="Light Shading" w:semiHidden="0" w:uiPriority="60" w:unhideWhenUsed="0"/>
+    <w:lsdException w:name="Light List" w:semiHidden="0" w:uiPriority="61" w:unhideWhenUsed="0"/>
+    <w:lsdException w:name="Light Grid" w:semiHidden="0" w:uiPriority="62" w:unhideWhenUsed="0"/>
+    <w:lsdException w:name="Medium Shading 1" w:semiHidden="0" w:uiPriority="63" w:unhideWhenUsed="0"/>
+    <w:lsdException w:name="Medium Shading 2" w:semiHidden="0" w:uiPriority="64" w:unhideWhenUsed="0"/>
+    <w:lsdException w:name="Medium List 1" w:semiHidden="0" w:uiPriority="65" w:unhideWhenUsed="0"/>
+    <w:lsdException w:name="Medium List 2" w:semiHidden="0" w:uiPriority="66" w:unhideWhenUsed="0"/>
+    <w:lsdException w:name="Medium Grid 1" w:semiHidden="0" w:uiPriority="67" w:unhideWhenUsed="0"/>
+    <w:lsdException w:name="Medium Grid 2" w:semiHidden="0" w:uiPriority="68" w:unhideWhenUsed="0"/>
+    <w:lsdException w:name="Medium Grid 3" w:semiHidden="0" w:uiPriority="69" w:unhideWhenUsed="0"/>
+    <w:lsdException w:name="Dark List" w:semiHidden="0" w:uiPriority="70" w:unhideWhenUsed="0"/>
+    <w:lsdException w:name="Colorful Shading" w:semiHidden="0" w:uiPriority="71" w:unhideWhenUsed="0"/>
+    <w:lsdException w:name="Colorful List" w:semiHidden="0" w:uiPriority="72" w:unhideWhenUsed="0"/>
+    <w:lsdException w:name="Colorful Grid" w:semiHidden="0" w:uiPriority="73" w:unhideWhenUsed="0"/>
+    <w:lsdException w:name="Light Shading Accent 1" w:semiHidden="0" w:uiPriority="60" w:unhideWhenUsed="0"/>
+    <w:lsdException w:name="Light List Accent 1" w:semiHidden="0" w:uiPriority="61" w:unhideWhenUsed="0"/>
+    <w:lsdException w:name="Light Grid Accent 1" w:semiHidden="0" w:uiPriority="62" w:unhideWhenUsed="0"/>
+    <w:lsdException w:name="Medium Shading 1 Accent 1" w:semiHidden="0" w:uiPriority="63" w:unhideWhenUsed="0"/>
+    <w:lsdException w:name="Medium Shading 2 Accent 1" w:semiHidden="0" w:uiPriority="64" w:unhideWhenUsed="0"/>
+    <w:lsdException w:name="Medium List 1 Accent 1" w:semiHidden="0" w:uiPriority="65" w:unhideWhenUsed="0"/>
+    <w:lsdException w:name="Revision" w:unhideWhenUsed="0"/>
+    <w:lsdException w:name="List Paragraph" w:semiHidden="0" w:uiPriority="34" w:unhideWhenUsed="0" w:qFormat="1"/>
+    <w:lsdException w:name="Quote" w:semiHidden="0" w:uiPriority="29" w:unhideWhenUsed="0" w:qFormat="1"/>
+    <w:lsdException w:name="Intense Quote" w:semiHidden="0" w:uiPriority="30" w:unhideWhenUsed="0" w:qFormat="1"/>
+    <w:lsdException w:name="Medium List 2 Accent 1" w:semiHidden="0" w:uiPriority="66" w:unhideWhenUsed="0"/>
+    <w:lsdException w:name="Medium Grid 1 Accent 1" w:semiHidden="0" w:uiPriority="67" w:unhideWhenUsed="0"/>
+    <w:lsdException w:name="Medium Grid 2 Accent 1" w:semiHidden="0" w:uiPriority="68" w:unhideWhenUsed="0"/>
+    <w:lsdException w:name="Medium Grid 3 Accent 1" w:semiHidden="0" w:uiPriority="69" w:unhideWhenUsed="0"/>
+    <w:lsdException w:name="Dark List Accent 1" w:semiHidden="0" w:uiPriority="70" w:unhideWhenUsed="0"/>
+    <w:lsdException w:name="Colorful Shading Accent 1" w:semiHidden="0" w:uiPriority="71" w:unhideWhenUsed="0"/>
+    <w:lsdException w:name="Colorful List Accent 1" w:semiHidden="0" w:uiPriority="72" w:unhideWhenUsed="0"/>
+    <w:lsdException w:name="Colorful Grid Accent 1" w:semiHidden="0" w:uiPriority="73" w:unhideWhenUsed="0"/>
+    <w:lsdException w:name="Light Shading Accent 2" w:semiHidden="0" w:uiPriority="60" w:unhideWhenUsed="0"/>
+    <w:lsdException w:name="Light List Accent 2" w:semiHidden="0" w:uiPriority="61" w:unhideWhenUsed="0"/>
+    <w:lsdException w:name="Light Grid Accent 2" w:semiHidden="0" w:uiPriority="62" w:unhideWhenUsed="0"/>
+    <w:lsdException w:name="Medium Shading 1 Accent 2" w:semiHidden="0" w:uiPriority="63" w:unhideWhenUsed="0"/>
+    <w:lsdException w:name="Medium Shading 2 Accent 2" w:semiHidden="0" w:uiPriority="64" w:unhideWhenUsed="0"/>
+    <w:lsdException w:name="Medium List 1 Accent 2" w:semiHidden="0" w:uiPriority="65" w:unhideWhenUsed="0"/>
+    <w:lsdException w:name="Medium List 2 Accent 2" w:semiHidden="0" w:uiPriority="66" w:unhideWhenUsed="0"/>
+    <w:lsdException w:name="Medium Grid 1 Accent 2" w:semiHidden="0" w:uiPriority="67" w:unhideWhenUsed="0"/>
+    <w:lsdException w:name="Medium Grid 2 Accent 2" w:semiHidden="0" w:uiPriority="68" w:unhideWhenUsed="0"/>
+    <w:lsdException w:name="Medium Grid 3 Accent 2" w:semiHidden="0" w:uiPriority="69" w:unhideWhenUsed="0"/>
+    <w:lsdException w:name="Dark List Accent 2" w:semiHidden="0" w:uiPriority="70" w:unhideWhenUsed="0"/>
+    <w:lsdException w:name="Colorful Shading Accent 2" w:semiHidden="0" w:uiPriority="71" w:unhideWhenUsed="0"/>
+    <w:lsdException w:name="Colorful List Accent 2" w:semiHidden="0" w:uiPriority="72" w:unhideWhenUsed="0"/>
+    <w:lsdException w:name="Colorful Grid Accent 2" w:semiHidden="0" w:uiPriority="73" w:unhideWhenUsed="0"/>
+    <w:lsdException w:name="Light Shading Accent 3" w:semiHidden="0" w:uiPriority="60" w:unhideWhenUsed="0"/>
+    <w:lsdException w:name="Light List Accent 3" w:semiHidden="0" w:uiPriority="61" w:unhideWhenUsed="0"/>
+    <w:lsdException w:name="Light Grid Accent 3" w:semiHidden="0" w:uiPriority="62" w:unhideWhenUsed="0"/>
+    <w:lsdException w:name="Medium Shading 1 Accent 3" w:semiHidden="0" w:uiPriority="63" w:unhideWhenUsed="0"/>
+    <w:lsdException w:name="Medium Shading 2 Accent 3" w:semiHidden="0" w:uiPriority="64" w:unhideWhenUsed="0"/>
+    <w:lsdException w:name="Medium List 1 Accent 3" w:semiHidden="0" w:uiPriority="65" w:unhideWhenUsed="0"/>
+    <w:lsdException w:name="Medium List 2 Accent 3" w:semiHidden="0" w:uiPriority="66" w:unhideWhenUsed="0"/>
+    <w:lsdException w:name="Medium Grid 1 Accent 3" w:semiHidden="0" w:uiPriority="67" w:unhideWhenUsed="0"/>
+    <w:lsdException w:name="Medium Grid 2 Accent 3" w:semiHidden="0" w:uiPriority="68" w:unhideWhenUsed="0"/>
+    <w:lsdException w:name="Medium Grid 3 Accent 3" w:semiHidden="0" w:uiPriority="69" w:unhideWhenUsed="0"/>
+    <w:lsdException w:name="Dark List Accent 3" w:semiHidden="0" w:uiPriority="70" w:unhideWhenUsed="0"/>
+    <w:lsdException w:name="Colorful Shading Accent 3" w:semiHidden="0" w:uiPriority="71" w:unhideWhenUsed="0"/>
+    <w:lsdException w:name="Colorful List Accent 3" w:semiHidden="0" w:uiPriority="72" w:unhideWhenUsed="0"/>
+    <w:lsdException w:name="Colorful Grid Accent 3" w:semiHidden="0" w:uiPriority="73" w:unhideWhenUsed="0"/>
+    <w:lsdException w:name="Light Shading Accent 4" w:semiHidden="0" w:uiPriority="60" w:unhideWhenUsed="0"/>
+    <w:lsdException w:name="Light List Accent 4" w:semiHidden="0" w:uiPriority="61" w:unhideWhenUsed="0"/>
+    <w:lsdException w:name="Light Grid Accent 4" w:semiHidden="0" w:uiPriority="62" w:unhideWhenUsed="0"/>
+    <w:lsdException w:name="Medium Shading 1 Accent 4" w:semiHidden="0" w:uiPriority="63" w:unhideWhenUsed="0"/>
+    <w:lsdException w:name="Medium Shading 2 Accent 4" w:semiHidden="0" w:uiPriority="64" w:unhideWhenUsed="0"/>
+    <w:lsdException w:name="Medium List 1 Accent 4" w:semiHidden="0" w:uiPriority="65" w:unhideWhenUsed="0"/>
+    <w:lsdException w:name="Medium List 2 Accent 4" w:semiHidden="0" w:uiPriority="66" w:unhideWhenUsed="0"/>
+    <w:lsdException w:name="Medium Grid 1 Accent 4" w:semiHidden="0" w:uiPriority="67" w:unhideWhenUsed="0"/>
+    <w:lsdException w:name="Medium Grid 2 Accent 4" w:semiHidden="0" w:uiPriority="68" w:unhideWhenUsed="0"/>
+    <w:lsdException w:name="Medium Grid 3 Accent 4" w:semiHidden="0" w:uiPriority="69" w:unhideWhenUsed="0"/>
+    <w:lsdException w:name="Dark List Accent 4" w:semiHidden="0" w:uiPriority="70" w:unhideWhenUsed="0"/>
+    <w:lsdException w:name="Colorful Shading Accent 4" w:semiHidden="0" w:uiPriority="71" w:unhideWhenUsed="0"/>
+    <w:lsdException w:name="Colorful List Accent 4" w:semiHidden="0" w:uiPriority="72" w:unhideWhenUsed="0"/>
+    <w:lsdException w:name="Colorful Grid Accent 4" w:semiHidden="0" w:uiPriority="73" w:unhideWhenUsed="0"/>
+    <w:lsdException w:name="Light Shading Accent 5" w:semiHidden="0" w:uiPriority="60" w:unhideWhenUsed="0"/>
+    <w:lsdException w:name="Light List Accent 5" w:semiHidden="0" w:uiPriority="61" w:unhideWhenUsed="0"/>
+    <w:lsdException w:name="Light Grid Accent 5" w:semiHidden="0" w:uiPriority="62" w:unhideWhenUsed="0"/>
+    <w:lsdException w:name="Medium Shading 1 Accent 5" w:semiHidden="0" w:uiPriority="63" w:unhideWhenUsed="0"/>
+    <w:lsdException w:name="Medium Shading 2 Accent 5" w:semiHidden="0" w:uiPriority="64" w:unhideWhenUsed="0"/>
+    <w:lsdException w:name="Medium List 1 Accent 5" w:semiHidden="0" w:uiPriority="65" w:unhideWhenUsed="0"/>
+    <w:lsdException w:name="Medium List 2 Accent 5" w:semiHidden="0" w:uiPriority="66" w:unhideWhenUsed="0"/>
+    <w:lsdException w:name="Medium Grid 1 Accent 5" w:semiHidden="0" w:uiPriority="67" w:unhideWhenUsed="0"/>
+    <w:lsdException w:name="Medium Grid 2 Accent 5" w:semiHidden="0" w:uiPriority="68" w:unhideWhenUsed="0"/>
+    <w:lsdException w:name="Medium Grid 3 Accent 5" w:semiHidden="0" w:uiPriority="69" w:unhideWhenUsed="0"/>
+    <w:lsdException w:name="Dark List Accent 5" w:semiHidden="0" w:uiPriority="70" w:unhideWhenUsed="0"/>
+    <w:lsdException w:name="Colorful Shading Accent 5" w:semiHidden="0" w:uiPriority="71" w:unhideWhenUsed="0"/>
+    <w:lsdException w:name="Colorful List Accent 5" w:semiHidden="0" w:uiPriority="72" w:unhideWhenUsed="0"/>
+    <w:lsdException w:name="Colorful Grid Accent 5" w:semiHidden="0" w:uiPriority="73" w:unhideWhenUsed="0"/>
+    <w:lsdException w:name="Light Shading Accent 6" w:semiHidden="0" w:uiPriority="60" w:unhideWhenUsed="0"/>
+    <w:lsdException w:name="Light List Accent 6" w:semiHidden="0" w:uiPriority="61" w:unhideWhenUsed="0"/>
+    <w:lsdException w:name="Light Grid Accent 6" w:semiHidden="0" w:uiPriority="62" w:unhideWhenUsed="0"/>
+    <w:lsdException w:name="Medium Shading 1 Accent 6" w:semiHidden="0" w:uiPriority="63" w:unhideWhenUsed="0"/>
+    <w:lsdException w:name="Medium Shading 2 Accent 6" w:semiHidden="0" w:uiPriority="64" w:unhideWhenUsed="0"/>
+    <w:lsdException w:name="Medium List 1 Accent 6" w:semiHidden="0" w:uiPriority="65" w:unhideWhenUsed="0"/>
+    <w:lsdException w:name="Medium List 2 Accent 6" w:semiHidden="0" w:uiPriority="66" w:unhideWhenUsed="0"/>
+    <w:lsdException w:name="Medium Grid 1 Accent 6" w:semiHidden="0" w:uiPriority="67" w:unhideWhenUsed="0"/>
+    <w:lsdException w:name="Medium Grid 2 Accent 6" w:semiHidden="0" w:uiPriority="68" w:unhideWhenUsed="0"/>
+    <w:lsdException w:name="Medium Grid 3 Accent 6" w:semiHidden="0" w:uiPriority="69" w:unhideWhenUsed="0"/>
+    <w:lsdException w:name="Dark List Accent 6" w:semiHidden="0" w:uiPriority="70" w:unhideWhenUsed="0"/>
+    <w:lsdException w:name="Colorful Shading Accent 6" w:semiHidden="0" w:uiPriority="71" w:unhideWhenUsed="0"/>
+    <w:lsdException w:name="Colorful List Accent 6" w:semiHidden="0" w:uiPriority="72" w:unhideWhenUsed="0"/>
+    <w:lsdException w:name="Colorful Grid Accent 6" w:semiHidden="0" w:uiPriority="73" w:unhideWhenUsed="0"/>
+    <w:lsdException w:name="Subtle Emphasis" w:semiHidden="0" w:uiPriority="19" w:unhideWhenUsed="0" w:qFormat="1"/>
+    <w:lsdException w:name="Intense Emphasis" w:semiHidden="0" w:uiPriority="21" w:unhideWhenUsed="0" w:qFormat="1"/>
+    <w:lsdException w:name="Subtle Reference" w:semiHidden="0" w:uiPriority="31" w:unhideWhenUsed="0" w:qFormat="1"/>
+    <w:lsdException w:name="Intense Reference" w:semiHidden="0" w:uiPriority="32" w:unhideWhenUsed="0" w:qFormat="1"/>
+    <w:lsdException w:name="Book Title" w:semiHidden="0" w:uiPriority="33" w:unhideWhenUsed="0" w:qFormat="1"/>
+    <w:lsdException w:name="Bibliography" w:uiPriority="37"/>
+    <w:lsdException w:name="TOC Heading" w:uiPriority="39" w:qFormat="1"/>
+  </w:latentStyles>
+  <w:style w:type="paragraph" w:default="1" w:styleId="a">
+    <w:name w:val="Normal"/>
+    <w:qFormat/>
+    <w:pPr>
+      <w:widowControl w:val="0"/>
+    </w:pPr>
+  </w:style>
+  <w:style w:type="character" w:default="1" w:styleId="a0">
+    <w:name w:val="Default Paragraph Font"/>
+    <w:uiPriority w:val="1"/>
+    <w:semiHidden/>
+    <w:unhideWhenUsed/>
+  </w:style>
+  <w:style w:type="table" w:default="1" w:styleId="a1">
+    <w:name w:val="Normal Table"/>
+    <w:uiPriority w:val="99"/>
+    <w:semiHidden/>
+    <w:unhideWhenUsed/>
+    <w:tblPr>
+      <w:tblInd w:w="0" w:type="dxa"/>
+      <w:tblCellMar>
+        <w:top w:w="0" w:type="dxa"/>
+        <w:left w:w="108" w:type="dxa"/>
+        <w:bottom w:w="0" w:type="dxa"/>
+        <w:right w:w="108" w:type="dxa"/>
+      </w:tblCellMar>
+    </w:tblPr>
+  </w:style>
+  <w:style w:type="numbering" w:default="1" w:styleId="a2">
+    <w:name w:val="No List"/>
+    <w:uiPriority w:val="99"/>
+    <w:semiHidden/>
+    <w:unhideWhenUsed/>
   </w:style>
 </w:styles>
 </file>

</xml_diff>